<commit_message>
updated install postgreqsql 11 on Pi4
</commit_message>
<xml_diff>
--- a/__notes__/postgreSQL/6-Install Postgresql on Raspberry Pi4.docx
+++ b/__notes__/postgreSQL/6-Install Postgresql on Raspberry Pi4.docx
@@ -115,11 +115,6 @@
     </w:p>
     <w:p>
       <w:pPr>
-        <w:ind w:left="360"/>
-      </w:pPr>
-    </w:p>
-    <w:p>
-      <w:pPr>
         <w:pStyle w:val="ListParagraph"/>
         <w:numPr>
           <w:ilvl w:val="0"/>
@@ -129,6 +124,11 @@
       <w:r>
         <w:t xml:space="preserve">Launch pgAdmin4 </w:t>
       </w:r>
+    </w:p>
+    <w:p>
+      <w:pPr>
+        <w:pStyle w:val="ListParagraph"/>
+      </w:pPr>
     </w:p>
     <w:sectPr>
       <w:pgSz w:w="12240" w:h="15840"/>

</xml_diff>